<commit_message>
commit documentation + before rotation changes
</commit_message>
<xml_diff>
--- a/Documentatie/VR VIVE KINECTunity.docx
+++ b/Documentatie/VR VIVE KINECTunity.docx
@@ -8,37 +8,35 @@
           <w:b/>
           <w:sz w:val="40"/>
           <w:u w:val="single"/>
-        </w:rPr>
-      </w:pPr>
-      <w:proofErr w:type="spellStart"/>
+          <w:lang w:val="en-GB"/>
+        </w:rPr>
+      </w:pPr>
       <w:r>
         <w:rPr>
           <w:b/>
           <w:sz w:val="40"/>
           <w:u w:val="single"/>
+          <w:lang w:val="en-GB"/>
         </w:rPr>
         <w:t>VIVE</w:t>
       </w:r>
-      <w:proofErr w:type="spellEnd"/>
-    </w:p>
-    <w:p>
-      <w:pPr>
-        <w:rPr>
-          <w:lang w:val="en-US"/>
-        </w:rPr>
-      </w:pPr>
-      <w:proofErr w:type="spellStart"/>
+    </w:p>
+    <w:p>
+      <w:pPr>
+        <w:rPr>
+          <w:lang w:val="en-US"/>
+        </w:rPr>
+      </w:pPr>
       <w:r>
         <w:rPr>
           <w:lang w:val="en-US"/>
         </w:rPr>
         <w:t>VRSettings.supportedDevices</w:t>
       </w:r>
-      <w:proofErr w:type="spellEnd"/>
-    </w:p>
-    <w:p>
-      <w:pPr>
-        <w:pStyle w:val="Normaalweb"/>
+    </w:p>
+    <w:p>
+      <w:pPr>
+        <w:pStyle w:val="NormalWeb"/>
         <w:rPr>
           <w:lang w:val="en-US"/>
         </w:rPr>
@@ -52,7 +50,7 @@
     </w:p>
     <w:p>
       <w:pPr>
-        <w:pStyle w:val="Normaalweb"/>
+        <w:pStyle w:val="NormalWeb"/>
         <w:rPr>
           <w:lang w:val="en-US"/>
         </w:rPr>
@@ -89,7 +87,7 @@
     </w:p>
     <w:p>
       <w:pPr>
-        <w:pStyle w:val="Kop3"/>
+        <w:pStyle w:val="Heading3"/>
         <w:rPr>
           <w:lang w:val="en-US"/>
         </w:rPr>
@@ -103,7 +101,7 @@
     </w:p>
     <w:p>
       <w:pPr>
-        <w:pStyle w:val="Normaalweb"/>
+        <w:pStyle w:val="NormalWeb"/>
         <w:rPr>
           <w:lang w:val="en-US"/>
         </w:rPr>
@@ -147,7 +145,7 @@
     </w:p>
     <w:p>
       <w:pPr>
-        <w:pStyle w:val="Normaalweb"/>
+        <w:pStyle w:val="NormalWeb"/>
         <w:rPr>
           <w:lang w:val="en-US"/>
         </w:rPr>
@@ -161,11 +159,12 @@
     </w:p>
     <w:p>
       <w:pPr>
-        <w:pStyle w:val="Normaalweb"/>
+        <w:pStyle w:val="NormalWeb"/>
       </w:pPr>
       <w:r>
         <w:rPr>
           <w:noProof/>
+          <w:lang w:val="nl-NL" w:eastAsia="nl-NL"/>
         </w:rPr>
         <w:lastRenderedPageBreak/>
         <w:drawing>
@@ -220,7 +219,7 @@
     </w:p>
     <w:p>
       <w:pPr>
-        <w:pStyle w:val="Normaalweb"/>
+        <w:pStyle w:val="NormalWeb"/>
         <w:rPr>
           <w:lang w:val="en-US"/>
         </w:rPr>
@@ -234,11 +233,12 @@
     </w:p>
     <w:p>
       <w:pPr>
-        <w:pStyle w:val="Normaalweb"/>
+        <w:pStyle w:val="NormalWeb"/>
       </w:pPr>
       <w:r>
         <w:rPr>
           <w:noProof/>
+          <w:lang w:val="nl-NL" w:eastAsia="nl-NL"/>
         </w:rPr>
         <w:drawing>
           <wp:inline distT="0" distB="0" distL="0" distR="0">
@@ -292,7 +292,7 @@
     </w:p>
     <w:p>
       <w:pPr>
-        <w:pStyle w:val="Normaalweb"/>
+        <w:pStyle w:val="NormalWeb"/>
         <w:rPr>
           <w:lang w:val="en-US"/>
         </w:rPr>
@@ -304,7 +304,6 @@
         <w:t xml:space="preserve">During runtime, this can be toggled using the </w:t>
       </w:r>
       <w:hyperlink r:id="rId9" w:tgtFrame="_blank" w:history="1">
-        <w:proofErr w:type="spellStart"/>
         <w:r>
           <w:rPr>
             <w:rStyle w:val="Hyperlink"/>
@@ -312,7 +311,6 @@
           </w:rPr>
           <w:t>UnityEngine.VR.VRSettings.enabled</w:t>
         </w:r>
-        <w:proofErr w:type="spellEnd"/>
       </w:hyperlink>
       <w:r>
         <w:rPr>
@@ -323,7 +321,7 @@
     </w:p>
     <w:p>
       <w:pPr>
-        <w:pStyle w:val="Kop3"/>
+        <w:pStyle w:val="Heading3"/>
         <w:rPr>
           <w:lang w:val="en-US"/>
         </w:rPr>
@@ -337,7 +335,7 @@
     </w:p>
     <w:p>
       <w:pPr>
-        <w:pStyle w:val="Normaalweb"/>
+        <w:pStyle w:val="NormalWeb"/>
         <w:rPr>
           <w:lang w:val="en-US"/>
         </w:rPr>
@@ -347,30 +345,17 @@
           <w:lang w:val="en-US"/>
         </w:rPr>
         <w:lastRenderedPageBreak/>
-        <w:t xml:space="preserve">You cannot move the VR Camera directly in Unity. If you wish to change the position and rotation, you’ll need to ensure that it is parented to another </w:t>
-      </w:r>
-      <w:proofErr w:type="spellStart"/>
-      <w:r>
-        <w:rPr>
-          <w:lang w:val="en-US"/>
-        </w:rPr>
-        <w:t>GameObject</w:t>
-      </w:r>
-      <w:proofErr w:type="spellEnd"/>
-      <w:r>
-        <w:rPr>
-          <w:lang w:val="en-US"/>
-        </w:rPr>
-        <w:t>, and apply the changes to the parents Transform.</w:t>
-      </w:r>
-    </w:p>
-    <w:p>
-      <w:pPr>
-        <w:pStyle w:val="Normaalweb"/>
+        <w:t>You cannot move the VR Camera directly in Unity. If you wish to change the position and rotation, you’ll need to ensure that it is parented to another GameObject, and apply the changes to the parents Transform.</w:t>
+      </w:r>
+    </w:p>
+    <w:p>
+      <w:pPr>
+        <w:pStyle w:val="NormalWeb"/>
       </w:pPr>
       <w:r>
         <w:rPr>
           <w:noProof/>
+          <w:lang w:val="nl-NL" w:eastAsia="nl-NL"/>
         </w:rPr>
         <w:drawing>
           <wp:inline distT="0" distB="0" distL="0" distR="0">
@@ -424,7 +409,7 @@
     </w:p>
     <w:p>
       <w:pPr>
-        <w:pStyle w:val="Normaalweb"/>
+        <w:pStyle w:val="NormalWeb"/>
         <w:rPr>
           <w:lang w:val="en-US"/>
         </w:rPr>
@@ -438,7 +423,7 @@
     </w:p>
     <w:p>
       <w:pPr>
-        <w:pStyle w:val="Kop3"/>
+        <w:pStyle w:val="Heading3"/>
         <w:rPr>
           <w:lang w:val="en-US"/>
         </w:rPr>
@@ -452,7 +437,7 @@
     </w:p>
     <w:p>
       <w:pPr>
-        <w:pStyle w:val="Normaalweb"/>
+        <w:pStyle w:val="NormalWeb"/>
         <w:rPr>
           <w:lang w:val="en-US"/>
         </w:rPr>
@@ -464,7 +449,6 @@
         <w:t xml:space="preserve">Left and right eye cameras are not created by Unity. If you wish to get the positions of those nodes, you must use the </w:t>
       </w:r>
       <w:hyperlink r:id="rId11" w:tgtFrame="_blank" w:history="1">
-        <w:proofErr w:type="spellStart"/>
         <w:r>
           <w:rPr>
             <w:rStyle w:val="Hyperlink"/>
@@ -472,7 +456,6 @@
           </w:rPr>
           <w:t>InputTracking</w:t>
         </w:r>
-        <w:proofErr w:type="spellEnd"/>
       </w:hyperlink>
       <w:r>
         <w:rPr>
@@ -483,7 +466,7 @@
     </w:p>
     <w:p>
       <w:pPr>
-        <w:pStyle w:val="Normaalweb"/>
+        <w:pStyle w:val="NormalWeb"/>
         <w:rPr>
           <w:lang w:val="en-US"/>
         </w:rPr>
@@ -569,49 +552,7 @@
         <w:rPr>
           <w:lang w:val="en-US"/>
         </w:rPr>
-        <w:t xml:space="preserve"> offers a development kit that supports Unity3D with Kinect using the Kinect for Windows SDK from Microsoft or the </w:t>
-      </w:r>
-      <w:proofErr w:type="spellStart"/>
-      <w:r>
-        <w:rPr>
-          <w:lang w:val="en-US"/>
-        </w:rPr>
-        <w:t>OpenNI</w:t>
-      </w:r>
-      <w:proofErr w:type="spellEnd"/>
-      <w:r>
-        <w:rPr>
-          <w:lang w:val="en-US"/>
-        </w:rPr>
-        <w:t>/</w:t>
-      </w:r>
-      <w:proofErr w:type="spellStart"/>
-      <w:r>
-        <w:rPr>
-          <w:lang w:val="en-US"/>
-        </w:rPr>
-        <w:t>NITE</w:t>
-      </w:r>
-      <w:proofErr w:type="spellEnd"/>
-      <w:r>
-        <w:rPr>
-          <w:lang w:val="en-US"/>
-        </w:rPr>
-        <w:t xml:space="preserve"> software provided by </w:t>
-      </w:r>
-      <w:proofErr w:type="spellStart"/>
-      <w:r>
-        <w:rPr>
-          <w:lang w:val="en-US"/>
-        </w:rPr>
-        <w:t>PrimeSense</w:t>
-      </w:r>
-      <w:proofErr w:type="spellEnd"/>
-      <w:r>
-        <w:rPr>
-          <w:lang w:val="en-US"/>
-        </w:rPr>
-        <w:t>. We have a commercial SDK and a watermarked version for free use with plenty of sample scenes and a community of developers on our google group (</w:t>
+        <w:t xml:space="preserve"> offers a development kit that supports Unity3D with Kinect using the Kinect for Windows SDK from Microsoft or the OpenNI/NITE software provided by PrimeSense. We have a commercial SDK and a watermarked version for free use with plenty of sample scenes and a community of developers on our google group (</w:t>
       </w:r>
       <w:hyperlink r:id="rId14" w:history="1">
         <w:r>
@@ -626,35 +567,68 @@
         <w:rPr>
           <w:lang w:val="en-US"/>
         </w:rPr>
-        <w:t xml:space="preserve">). We also support compiling to the web player using our </w:t>
-      </w:r>
-      <w:proofErr w:type="spellStart"/>
-      <w:r>
-        <w:rPr>
-          <w:lang w:val="en-US"/>
-        </w:rPr>
-        <w:t>Zigfu</w:t>
-      </w:r>
-      <w:proofErr w:type="spellEnd"/>
-      <w:r>
-        <w:rPr>
-          <w:lang w:val="en-US"/>
-        </w:rPr>
-        <w:t xml:space="preserve"> Browser Plugin to transmit skeleton and camera data from the browser to Unity3D web player.</w:t>
-      </w:r>
-    </w:p>
-    <w:p>
-      <w:pPr>
-        <w:rPr>
-          <w:lang w:val="en-US"/>
-        </w:rPr>
-      </w:pPr>
-      <w:r>
-        <w:rPr>
-          <w:lang w:val="en-US"/>
-        </w:rPr>
-        <w:t>https://groups.google.com/forum/#!forum/unitykinect</w:t>
-      </w:r>
+        <w:t>). We also support compiling to the web player using our Zigfu Browser Plugin to transmit skeleton and camera data from the browser to Unity3D web player.</w:t>
+      </w:r>
+    </w:p>
+    <w:p>
+      <w:pPr>
+        <w:rPr>
+          <w:lang w:val="en-US"/>
+        </w:rPr>
+      </w:pPr>
+      <w:hyperlink r:id="rId15" w:history="1">
+        <w:r>
+          <w:rPr>
+            <w:rStyle w:val="Hyperlink"/>
+            <w:lang w:val="en-US"/>
+          </w:rPr>
+          <w:t>https://groups.google.com/forum/#!forum/unitykinect</w:t>
+        </w:r>
+      </w:hyperlink>
+    </w:p>
+    <w:p>
+      <w:pPr>
+        <w:rPr>
+          <w:lang w:val="en-US"/>
+        </w:rPr>
+      </w:pPr>
+    </w:p>
+    <w:p>
+      <w:pPr>
+        <w:rPr>
+          <w:lang w:val="en-US"/>
+        </w:rPr>
+      </w:pPr>
+    </w:p>
+    <w:p>
+      <w:pPr>
+        <w:rPr>
+          <w:lang w:val="en-US"/>
+        </w:rPr>
+      </w:pPr>
+      <w:hyperlink r:id="rId16" w:history="1">
+        <w:r>
+          <w:rPr>
+            <w:rStyle w:val="Hyperlink"/>
+            <w:lang w:val="en-US"/>
+          </w:rPr>
+          <w:t>http://www.imaginativeuniversal.com/blog/post/2015/03/27/unity-5-and-kinect-2-integration.aspx</w:t>
+        </w:r>
+      </w:hyperlink>
+    </w:p>
+    <w:p>
+      <w:pPr>
+        <w:rPr>
+          <w:lang w:val="en-US"/>
+        </w:rPr>
+      </w:pPr>
+    </w:p>
+    <w:p>
+      <w:pPr>
+        <w:rPr>
+          <w:lang w:val="en-US"/>
+        </w:rPr>
+      </w:pPr>
       <w:bookmarkStart w:id="0" w:name="_GoBack"/>
       <w:bookmarkEnd w:id="0"/>
     </w:p>
@@ -1059,14 +1033,14 @@
     <w:lsdException w:name="List Table 7 Colorful Accent 6" w:uiPriority="52"/>
     <w:lsdException w:name="Mention" w:semiHidden="1" w:unhideWhenUsed="1"/>
   </w:latentStyles>
-  <w:style w:type="paragraph" w:default="1" w:styleId="Standaard">
+  <w:style w:type="paragraph" w:default="1" w:styleId="Normal">
     <w:name w:val="Normal"/>
     <w:qFormat/>
   </w:style>
-  <w:style w:type="paragraph" w:styleId="Kop3">
+  <w:style w:type="paragraph" w:styleId="Heading3">
     <w:name w:val="heading 3"/>
-    <w:basedOn w:val="Standaard"/>
-    <w:link w:val="Kop3Char"/>
+    <w:basedOn w:val="Normal"/>
+    <w:link w:val="Heading3Char"/>
     <w:uiPriority w:val="9"/>
     <w:qFormat/>
     <w:rsid w:val="00CB66AC"/>
@@ -1083,13 +1057,13 @@
       <w:lang w:eastAsia="nl-BE"/>
     </w:rPr>
   </w:style>
-  <w:style w:type="character" w:default="1" w:styleId="Standaardalinea-lettertype">
+  <w:style w:type="character" w:default="1" w:styleId="DefaultParagraphFont">
     <w:name w:val="Default Paragraph Font"/>
     <w:uiPriority w:val="1"/>
     <w:semiHidden/>
     <w:unhideWhenUsed/>
   </w:style>
-  <w:style w:type="table" w:default="1" w:styleId="Standaardtabel">
+  <w:style w:type="table" w:default="1" w:styleId="TableNormal">
     <w:name w:val="Normal Table"/>
     <w:uiPriority w:val="99"/>
     <w:semiHidden/>
@@ -1104,15 +1078,15 @@
       </w:tblCellMar>
     </w:tblPr>
   </w:style>
-  <w:style w:type="numbering" w:default="1" w:styleId="Geenlijst">
+  <w:style w:type="numbering" w:default="1" w:styleId="NoList">
     <w:name w:val="No List"/>
     <w:uiPriority w:val="99"/>
     <w:semiHidden/>
     <w:unhideWhenUsed/>
   </w:style>
-  <w:style w:type="paragraph" w:styleId="Normaalweb">
+  <w:style w:type="paragraph" w:styleId="NormalWeb">
     <w:name w:val="Normal (Web)"/>
-    <w:basedOn w:val="Standaard"/>
+    <w:basedOn w:val="Normal"/>
     <w:uiPriority w:val="99"/>
     <w:semiHidden/>
     <w:unhideWhenUsed/>
@@ -1129,7 +1103,7 @@
   </w:style>
   <w:style w:type="character" w:styleId="Hyperlink">
     <w:name w:val="Hyperlink"/>
-    <w:basedOn w:val="Standaardalinea-lettertype"/>
+    <w:basedOn w:val="DefaultParagraphFont"/>
     <w:uiPriority w:val="99"/>
     <w:unhideWhenUsed/>
     <w:rsid w:val="00CB66AC"/>
@@ -1138,10 +1112,10 @@
       <w:u w:val="single"/>
     </w:rPr>
   </w:style>
-  <w:style w:type="character" w:customStyle="1" w:styleId="Kop3Char">
-    <w:name w:val="Kop 3 Char"/>
-    <w:basedOn w:val="Standaardalinea-lettertype"/>
-    <w:link w:val="Kop3"/>
+  <w:style w:type="character" w:customStyle="1" w:styleId="Heading3Char">
+    <w:name w:val="Heading 3 Char"/>
+    <w:basedOn w:val="DefaultParagraphFont"/>
+    <w:link w:val="Heading3"/>
     <w:uiPriority w:val="9"/>
     <w:rsid w:val="00CB66AC"/>
     <w:rPr>

</xml_diff>